<commit_message>
keywords added with initial structure
</commit_message>
<xml_diff>
--- a/Documentation/Service Design.docx
+++ b/Documentation/Service Design.docx
@@ -56,6 +56,110 @@
           <w:lang w:val="en-US"/>
         </w:rPr>
         <w:lastRenderedPageBreak/>
+        <w:t>Strategy</w:t>
+      </w:r>
+    </w:p>
+    <w:p>
+      <w:pPr>
+        <w:pStyle w:val="Overskrift2"/>
+        <w:rPr>
+          <w:lang w:val="en-US"/>
+        </w:rPr>
+      </w:pPr>
+      <w:r>
+        <w:rPr>
+          <w:lang w:val="en-US"/>
+        </w:rPr>
+        <w:t>Vision &amp; Mission</w:t>
+      </w:r>
+    </w:p>
+    <w:p>
+      <w:pPr>
+        <w:rPr>
+          <w:lang w:val="en-US"/>
+        </w:rPr>
+      </w:pPr>
+      <w:r>
+        <w:rPr>
+          <w:lang w:val="en-US"/>
+        </w:rPr>
+        <w:t>It is possible to verify a SQL Server backup in depth without technical knowledge, skill or effort.</w:t>
+      </w:r>
+    </w:p>
+    <w:p>
+      <w:pPr>
+        <w:pStyle w:val="Overskrift2"/>
+        <w:rPr>
+          <w:lang w:val="en-US"/>
+        </w:rPr>
+      </w:pPr>
+      <w:r>
+        <w:rPr>
+          <w:lang w:val="en-US"/>
+        </w:rPr>
+        <w:t>Business</w:t>
+      </w:r>
+    </w:p>
+    <w:p>
+      <w:pPr>
+        <w:pStyle w:val="Overskrift2"/>
+        <w:rPr>
+          <w:lang w:val="en-US"/>
+        </w:rPr>
+      </w:pPr>
+      <w:r>
+        <w:rPr>
+          <w:lang w:val="en-US"/>
+        </w:rPr>
+        <w:t>Finance</w:t>
+      </w:r>
+    </w:p>
+    <w:p>
+      <w:pPr>
+        <w:pStyle w:val="Overskrift2"/>
+        <w:rPr>
+          <w:lang w:val="en-US"/>
+        </w:rPr>
+      </w:pPr>
+      <w:r>
+        <w:rPr>
+          <w:lang w:val="en-US"/>
+        </w:rPr>
+        <w:t>Demand</w:t>
+      </w:r>
+    </w:p>
+    <w:p>
+      <w:pPr>
+        <w:pStyle w:val="Overskrift2"/>
+        <w:rPr>
+          <w:lang w:val="en-US"/>
+        </w:rPr>
+      </w:pPr>
+      <w:r>
+        <w:rPr>
+          <w:lang w:val="en-US"/>
+        </w:rPr>
+        <w:t>Risk</w:t>
+      </w:r>
+    </w:p>
+    <w:p>
+      <w:pPr>
+        <w:rPr>
+          <w:lang w:val="en-US"/>
+        </w:rPr>
+      </w:pPr>
+    </w:p>
+    <w:p>
+      <w:pPr>
+        <w:pStyle w:val="Overskrift1"/>
+        <w:rPr>
+          <w:lang w:val="en-US"/>
+        </w:rPr>
+      </w:pPr>
+      <w:r>
+        <w:rPr>
+          <w:lang w:val="en-US"/>
+        </w:rPr>
         <w:t>Architecture</w:t>
       </w:r>
     </w:p>
@@ -82,90 +186,6 @@
     </w:p>
     <w:p>
       <w:pPr>
-        <w:rPr>
-          <w:lang w:val="en-US"/>
-        </w:rPr>
-      </w:pPr>
-    </w:p>
-    <w:p>
-      <w:pPr>
-        <w:pStyle w:val="Overskrift1"/>
-        <w:rPr>
-          <w:lang w:val="en-US"/>
-        </w:rPr>
-      </w:pPr>
-      <w:r>
-        <w:rPr>
-          <w:lang w:val="en-US"/>
-        </w:rPr>
-        <w:t>Security</w:t>
-      </w:r>
-    </w:p>
-    <w:p>
-      <w:pPr>
-        <w:rPr>
-          <w:lang w:val="en-US"/>
-        </w:rPr>
-      </w:pPr>
-    </w:p>
-    <w:p>
-      <w:pPr>
-        <w:pStyle w:val="Overskrift1"/>
-        <w:rPr>
-          <w:lang w:val="en-US"/>
-        </w:rPr>
-      </w:pPr>
-      <w:r>
-        <w:rPr>
-          <w:lang w:val="en-US"/>
-        </w:rPr>
-        <w:t>Capacity</w:t>
-      </w:r>
-    </w:p>
-    <w:p>
-      <w:pPr>
-        <w:rPr>
-          <w:lang w:val="en-US"/>
-        </w:rPr>
-      </w:pPr>
-    </w:p>
-    <w:p>
-      <w:pPr>
-        <w:pStyle w:val="Overskrift1"/>
-        <w:rPr>
-          <w:lang w:val="en-US"/>
-        </w:rPr>
-      </w:pPr>
-      <w:r>
-        <w:rPr>
-          <w:lang w:val="en-US"/>
-        </w:rPr>
-        <w:t>Availability</w:t>
-      </w:r>
-    </w:p>
-    <w:p>
-      <w:pPr>
-        <w:rPr>
-          <w:lang w:val="en-US"/>
-        </w:rPr>
-      </w:pPr>
-    </w:p>
-    <w:p>
-      <w:pPr>
-        <w:pStyle w:val="Overskrift1"/>
-        <w:rPr>
-          <w:lang w:val="en-US"/>
-        </w:rPr>
-      </w:pPr>
-      <w:r>
-        <w:rPr>
-          <w:lang w:val="en-US"/>
-        </w:rPr>
-        <w:t>Continuity</w:t>
-      </w:r>
-    </w:p>
-    <w:p>
-      <w:pPr>
         <w:pStyle w:val="Overskrift2"/>
         <w:rPr>
           <w:lang w:val="en-US"/>
@@ -175,87 +195,385 @@
         <w:rPr>
           <w:lang w:val="en-US"/>
         </w:rPr>
-        <w:t>Continuity Plan</w:t>
-      </w:r>
-    </w:p>
-    <w:p>
-      <w:pPr>
-        <w:pStyle w:val="Overskrift2"/>
-        <w:rPr>
-          <w:lang w:val="en-US"/>
-        </w:rPr>
-      </w:pPr>
-      <w:r>
-        <w:rPr>
-          <w:lang w:val="en-US"/>
-        </w:rPr>
-        <w:t>Countermeasures</w:t>
-      </w:r>
-    </w:p>
-    <w:p>
-      <w:pPr>
-        <w:pStyle w:val="Overskrift2"/>
-        <w:rPr>
-          <w:lang w:val="en-US"/>
-        </w:rPr>
-      </w:pPr>
-      <w:r>
-        <w:rPr>
-          <w:lang w:val="en-US"/>
-        </w:rPr>
-        <w:t>Recovery Workshop Plan</w:t>
-      </w:r>
-    </w:p>
-    <w:p>
-      <w:pPr>
-        <w:rPr>
-          <w:lang w:val="en-US"/>
-        </w:rPr>
-      </w:pPr>
-    </w:p>
-    <w:p>
-      <w:pPr>
-        <w:pStyle w:val="Overskrift1"/>
-        <w:rPr>
-          <w:lang w:val="en-US"/>
-        </w:rPr>
-      </w:pPr>
-      <w:r>
-        <w:rPr>
-          <w:lang w:val="en-US"/>
-        </w:rPr>
-        <w:t>Service Level</w:t>
-      </w:r>
-    </w:p>
-    <w:p>
-      <w:pPr>
-        <w:rPr>
-          <w:lang w:val="en-US"/>
-        </w:rPr>
-      </w:pPr>
-    </w:p>
-    <w:p>
-      <w:pPr>
-        <w:pStyle w:val="Overskrift1"/>
-        <w:rPr>
-          <w:lang w:val="en-US"/>
-        </w:rPr>
-      </w:pPr>
-      <w:r>
-        <w:rPr>
-          <w:lang w:val="en-US"/>
-        </w:rPr>
-        <w:t>Supplier</w:t>
-      </w:r>
-    </w:p>
-    <w:p>
-      <w:pPr>
-        <w:rPr>
-          <w:lang w:val="en-US"/>
-        </w:rPr>
-      </w:pPr>
+        <w:t>SQL Server Database Engine</w:t>
+      </w:r>
+    </w:p>
+    <w:p>
+      <w:pPr>
+        <w:rPr>
+          <w:lang w:val="en-US"/>
+        </w:rPr>
+      </w:pPr>
+      <w:r>
+        <w:rPr>
+          <w:lang w:val="en-US"/>
+        </w:rPr>
+        <w:t xml:space="preserve">Relational database: </w:t>
+      </w:r>
       <w:bookmarkStart w:id="0" w:name="_GoBack"/>
       <w:bookmarkEnd w:id="0"/>
+      <w:r>
+        <w:rPr>
+          <w:lang w:val="en-US"/>
+        </w:rPr>
+        <w:t xml:space="preserve">Full backup, differential backup &amp; transaction log backup. Full restore. Point-in-time restore. </w:t>
+      </w:r>
+      <w:proofErr w:type="spellStart"/>
+      <w:r>
+        <w:rPr>
+          <w:lang w:val="en-US"/>
+        </w:rPr>
+        <w:t>Filestream</w:t>
+      </w:r>
+      <w:proofErr w:type="spellEnd"/>
+      <w:r>
+        <w:rPr>
+          <w:lang w:val="en-US"/>
+        </w:rPr>
+        <w:t xml:space="preserve">. TDE. Always Encrypted. System database master. System database </w:t>
+      </w:r>
+      <w:proofErr w:type="spellStart"/>
+      <w:r>
+        <w:rPr>
+          <w:lang w:val="en-US"/>
+        </w:rPr>
+        <w:t>msdb</w:t>
+      </w:r>
+      <w:proofErr w:type="spellEnd"/>
+      <w:r>
+        <w:rPr>
+          <w:lang w:val="en-US"/>
+        </w:rPr>
+        <w:t>. System database model.</w:t>
+      </w:r>
+    </w:p>
+    <w:p>
+      <w:pPr>
+        <w:rPr>
+          <w:lang w:val="en-US"/>
+        </w:rPr>
+      </w:pPr>
+      <w:r>
+        <w:rPr>
+          <w:lang w:val="en-US"/>
+        </w:rPr>
+        <w:t>Integration Services: Catalog database.</w:t>
+      </w:r>
+    </w:p>
+    <w:p>
+      <w:pPr>
+        <w:rPr>
+          <w:lang w:val="en-US"/>
+        </w:rPr>
+      </w:pPr>
+      <w:r>
+        <w:rPr>
+          <w:lang w:val="en-US"/>
+        </w:rPr>
+        <w:t>MDS database.</w:t>
+      </w:r>
+    </w:p>
+    <w:p>
+      <w:pPr>
+        <w:rPr>
+          <w:lang w:val="en-US"/>
+        </w:rPr>
+      </w:pPr>
+      <w:r>
+        <w:rPr>
+          <w:lang w:val="en-US"/>
+        </w:rPr>
+        <w:t>Reporting Services: Reports &amp; cache database</w:t>
+      </w:r>
+    </w:p>
+    <w:p>
+      <w:pPr>
+        <w:rPr>
+          <w:lang w:val="en-US"/>
+        </w:rPr>
+      </w:pPr>
+    </w:p>
+    <w:p>
+      <w:pPr>
+        <w:pStyle w:val="Overskrift2"/>
+        <w:rPr>
+          <w:lang w:val="en-US"/>
+        </w:rPr>
+      </w:pPr>
+      <w:r>
+        <w:rPr>
+          <w:lang w:val="en-US"/>
+        </w:rPr>
+        <w:t>Analysis Services</w:t>
+      </w:r>
+    </w:p>
+    <w:p>
+      <w:pPr>
+        <w:pStyle w:val="Overskrift1"/>
+        <w:rPr>
+          <w:lang w:val="en-US"/>
+        </w:rPr>
+      </w:pPr>
+      <w:r>
+        <w:rPr>
+          <w:lang w:val="en-US"/>
+        </w:rPr>
+        <w:t>Security</w:t>
+      </w:r>
+      <w:r>
+        <w:rPr>
+          <w:lang w:val="en-US"/>
+        </w:rPr>
+        <w:t xml:space="preserve"> Plan</w:t>
+      </w:r>
+    </w:p>
+    <w:p>
+      <w:pPr>
+        <w:pStyle w:val="Overskrift2"/>
+        <w:rPr>
+          <w:lang w:val="en-US"/>
+        </w:rPr>
+      </w:pPr>
+      <w:r>
+        <w:rPr>
+          <w:lang w:val="en-US"/>
+        </w:rPr>
+        <w:t>Functional Roles</w:t>
+      </w:r>
+    </w:p>
+    <w:p>
+      <w:pPr>
+        <w:pStyle w:val="Overskrift1"/>
+        <w:rPr>
+          <w:lang w:val="en-US"/>
+        </w:rPr>
+      </w:pPr>
+      <w:r>
+        <w:rPr>
+          <w:lang w:val="en-US"/>
+        </w:rPr>
+        <w:t>Capacity</w:t>
+      </w:r>
+      <w:r>
+        <w:rPr>
+          <w:lang w:val="en-US"/>
+        </w:rPr>
+        <w:t xml:space="preserve"> Plan</w:t>
+      </w:r>
+    </w:p>
+    <w:p>
+      <w:pPr>
+        <w:rPr>
+          <w:lang w:val="en-US"/>
+        </w:rPr>
+      </w:pPr>
+    </w:p>
+    <w:p>
+      <w:pPr>
+        <w:pStyle w:val="Overskrift1"/>
+        <w:rPr>
+          <w:lang w:val="en-US"/>
+        </w:rPr>
+      </w:pPr>
+      <w:r>
+        <w:rPr>
+          <w:lang w:val="en-US"/>
+        </w:rPr>
+        <w:t>Availability</w:t>
+      </w:r>
+      <w:r>
+        <w:rPr>
+          <w:lang w:val="en-US"/>
+        </w:rPr>
+        <w:t xml:space="preserve"> Plan</w:t>
+      </w:r>
+    </w:p>
+    <w:p>
+      <w:pPr>
+        <w:rPr>
+          <w:lang w:val="en-US"/>
+        </w:rPr>
+      </w:pPr>
+    </w:p>
+    <w:p>
+      <w:pPr>
+        <w:pStyle w:val="Overskrift1"/>
+        <w:rPr>
+          <w:lang w:val="en-US"/>
+        </w:rPr>
+      </w:pPr>
+      <w:r>
+        <w:rPr>
+          <w:lang w:val="en-US"/>
+        </w:rPr>
+        <w:t>Continuity</w:t>
+      </w:r>
+      <w:r>
+        <w:rPr>
+          <w:lang w:val="en-US"/>
+        </w:rPr>
+        <w:t xml:space="preserve"> Plan</w:t>
+      </w:r>
+    </w:p>
+    <w:p>
+      <w:pPr>
+        <w:pStyle w:val="Overskrift2"/>
+        <w:rPr>
+          <w:lang w:val="en-US"/>
+        </w:rPr>
+      </w:pPr>
+      <w:r>
+        <w:rPr>
+          <w:lang w:val="en-US"/>
+        </w:rPr>
+        <w:t>Countermeasures</w:t>
+      </w:r>
+    </w:p>
+    <w:p>
+      <w:pPr>
+        <w:pStyle w:val="Overskrift2"/>
+        <w:rPr>
+          <w:lang w:val="en-US"/>
+        </w:rPr>
+      </w:pPr>
+      <w:r>
+        <w:rPr>
+          <w:lang w:val="en-US"/>
+        </w:rPr>
+        <w:t>Recovery Workshop Plan</w:t>
+      </w:r>
+    </w:p>
+    <w:p>
+      <w:pPr>
+        <w:rPr>
+          <w:lang w:val="en-US"/>
+        </w:rPr>
+      </w:pPr>
+    </w:p>
+    <w:p>
+      <w:pPr>
+        <w:pStyle w:val="Overskrift1"/>
+        <w:rPr>
+          <w:lang w:val="en-US"/>
+        </w:rPr>
+      </w:pPr>
+      <w:r>
+        <w:rPr>
+          <w:lang w:val="en-US"/>
+        </w:rPr>
+        <w:lastRenderedPageBreak/>
+        <w:t>Service Level</w:t>
+      </w:r>
+    </w:p>
+    <w:p>
+      <w:pPr>
+        <w:rPr>
+          <w:lang w:val="en-US"/>
+        </w:rPr>
+      </w:pPr>
+    </w:p>
+    <w:p>
+      <w:pPr>
+        <w:pStyle w:val="Overskrift1"/>
+        <w:rPr>
+          <w:lang w:val="en-US"/>
+        </w:rPr>
+      </w:pPr>
+      <w:r>
+        <w:rPr>
+          <w:lang w:val="en-US"/>
+        </w:rPr>
+        <w:t>Supplier</w:t>
+      </w:r>
+      <w:r>
+        <w:rPr>
+          <w:lang w:val="en-US"/>
+        </w:rPr>
+        <w:t xml:space="preserve"> Plan</w:t>
+      </w:r>
+    </w:p>
+    <w:p>
+      <w:pPr>
+        <w:rPr>
+          <w:lang w:val="en-US"/>
+        </w:rPr>
+      </w:pPr>
+    </w:p>
+    <w:p>
+      <w:pPr>
+        <w:pStyle w:val="Overskrift1"/>
+        <w:rPr>
+          <w:lang w:val="en-US"/>
+        </w:rPr>
+      </w:pPr>
+      <w:r>
+        <w:rPr>
+          <w:lang w:val="en-US"/>
+        </w:rPr>
+        <w:t>Transition</w:t>
+      </w:r>
+      <w:r>
+        <w:rPr>
+          <w:lang w:val="en-US"/>
+        </w:rPr>
+        <w:t xml:space="preserve"> Plan</w:t>
+      </w:r>
+    </w:p>
+    <w:p>
+      <w:pPr>
+        <w:pStyle w:val="Overskrift2"/>
+        <w:rPr>
+          <w:lang w:val="en-US"/>
+        </w:rPr>
+      </w:pPr>
+      <w:r>
+        <w:rPr>
+          <w:lang w:val="en-US"/>
+        </w:rPr>
+        <w:t>Knowledge</w:t>
+      </w:r>
+    </w:p>
+    <w:p>
+      <w:pPr>
+        <w:pStyle w:val="Overskrift2"/>
+        <w:rPr>
+          <w:lang w:val="en-US"/>
+        </w:rPr>
+      </w:pPr>
+      <w:r>
+        <w:rPr>
+          <w:lang w:val="en-US"/>
+        </w:rPr>
+        <w:t>Configuration Management</w:t>
+      </w:r>
+    </w:p>
+    <w:p>
+      <w:pPr>
+        <w:pStyle w:val="Overskrift2"/>
+        <w:rPr>
+          <w:lang w:val="en-US"/>
+        </w:rPr>
+      </w:pPr>
+      <w:r>
+        <w:rPr>
+          <w:lang w:val="en-US"/>
+        </w:rPr>
+        <w:t>Change</w:t>
+      </w:r>
+    </w:p>
+    <w:p>
+      <w:pPr>
+        <w:rPr>
+          <w:lang w:val="en-US"/>
+        </w:rPr>
+      </w:pPr>
+    </w:p>
+    <w:p>
+      <w:pPr>
+        <w:rPr>
+          <w:lang w:val="en-US"/>
+        </w:rPr>
+      </w:pPr>
     </w:p>
     <w:p>
       <w:pPr>
@@ -1488,4 +1806,16 @@
     </a:ext>
   </a:extLst>
 </a:theme>
+</file>
+
+<file path=customXml/item1.xml><?xml version="1.0" encoding="utf-8"?>
+<b:Sources xmlns:b="http://schemas.openxmlformats.org/officeDocument/2006/bibliography" xmlns="http://schemas.openxmlformats.org/officeDocument/2006/bibliography" SelectedStyle="\APASixthEditionOfficeOnline.xsl" StyleName="APA" Version="6"/>
+</file>
+
+<file path=customXml/itemProps1.xml><?xml version="1.0" encoding="utf-8"?>
+<ds:datastoreItem xmlns:ds="http://schemas.openxmlformats.org/officeDocument/2006/customXml" ds:itemID="{CC489DEB-DBBB-4BE6-ADD3-20BED80AA0C5}">
+  <ds:schemaRefs>
+    <ds:schemaRef ds:uri="http://schemas.openxmlformats.org/officeDocument/2006/bibliography"/>
+  </ds:schemaRefs>
+</ds:datastoreItem>
 </file>
</xml_diff>